<commit_message>
Student 4, all the documents uploaded
</commit_message>
<xml_diff>
--- a/reports/D04/Student 4/04 - Requirements - Student #4.docx
+++ b/reports/D04/Student 4/04 - Requirements - Student #4.docx
@@ -531,12 +531,14 @@
                   </w:rPr>
                   <w:t xml:space="preserve"> </w:t>
                 </w:r>
+                <w:proofErr w:type="spellStart"/>
                 <w:r>
                   <w:rPr>
                     <w:rFonts w:asciiTheme="majorHAnsi" w:hAnsiTheme="majorHAnsi" w:cstheme="majorHAnsi"/>
                   </w:rPr>
                   <w:t>Desarrollador</w:t>
                 </w:r>
+                <w:proofErr w:type="spellEnd"/>
                 <w:r>
                   <w:rPr>
                     <w:rFonts w:asciiTheme="majorHAnsi" w:hAnsiTheme="majorHAnsi" w:cstheme="majorHAnsi"/>
@@ -608,11 +610,19 @@
                 <w:text/>
               </w:sdtPr>
               <w:sdtContent>
+                <w:proofErr w:type="spellStart"/>
                 <w:r>
                   <w:rPr>
                     <w:rFonts w:asciiTheme="majorHAnsi" w:hAnsiTheme="majorHAnsi" w:cstheme="majorHAnsi"/>
                   </w:rPr>
-                  <w:t>Tomares 19 02</w:t>
+                  <w:t>Tomares</w:t>
+                </w:r>
+                <w:proofErr w:type="spellEnd"/>
+                <w:r>
+                  <w:rPr>
+                    <w:rFonts w:asciiTheme="majorHAnsi" w:hAnsiTheme="majorHAnsi" w:cstheme="majorHAnsi"/>
+                  </w:rPr>
+                  <w:t xml:space="preserve"> 19 02</w:t>
                 </w:r>
                 <w:r>
                   <w:rPr>
@@ -4022,7 +4032,7 @@
         </w:sdtPr>
         <w:sdtContent>
           <w:r>
-            <w:t xml:space="preserve">    </w:t>
+            <w:t xml:space="preserve">  https://youtu.be/QDae8qltxZs  </w:t>
           </w:r>
         </w:sdtContent>
       </w:sdt>
@@ -4272,7 +4282,13 @@
         </w:sdtPr>
         <w:sdtContent>
           <w:r>
-            <w:t xml:space="preserve">    </w:t>
+            <w:t xml:space="preserve">  </w:t>
+          </w:r>
+          <w:r>
+            <w:t>X</w:t>
+          </w:r>
+          <w:r>
+            <w:t xml:space="preserve">  </w:t>
           </w:r>
         </w:sdtContent>
       </w:sdt>
@@ -4915,7 +4931,13 @@
         </w:sdtPr>
         <w:sdtContent>
           <w:r>
-            <w:t xml:space="preserve">    </w:t>
+            <w:t xml:space="preserve">  </w:t>
+          </w:r>
+          <w:r>
+            <w:t>X</w:t>
+          </w:r>
+          <w:r>
+            <w:t xml:space="preserve">  </w:t>
           </w:r>
         </w:sdtContent>
       </w:sdt>
@@ -4958,7 +4980,19 @@
             <w:rPr>
               <w:lang w:val="en-US"/>
             </w:rPr>
-            <w:t xml:space="preserve">    </w:t>
+            <w:t xml:space="preserve">  </w:t>
+          </w:r>
+          <w:r>
+            <w:rPr>
+              <w:lang w:val="en-US"/>
+            </w:rPr>
+            <w:t>X</w:t>
+          </w:r>
+          <w:r>
+            <w:rPr>
+              <w:lang w:val="en-US"/>
+            </w:rPr>
+            <w:t xml:space="preserve">  </w:t>
           </w:r>
         </w:sdtContent>
       </w:sdt>
@@ -5351,7 +5385,13 @@
         </w:sdtPr>
         <w:sdtContent>
           <w:r>
-            <w:t xml:space="preserve">    </w:t>
+            <w:t xml:space="preserve">  </w:t>
+          </w:r>
+          <w:r>
+            <w:t>X</w:t>
+          </w:r>
+          <w:r>
+            <w:t xml:space="preserve">  </w:t>
           </w:r>
         </w:sdtContent>
       </w:sdt>
@@ -5396,7 +5436,19 @@
             <w:rPr>
               <w:lang w:val="en-US"/>
             </w:rPr>
-            <w:t xml:space="preserve">    </w:t>
+            <w:t xml:space="preserve">  </w:t>
+          </w:r>
+          <w:r>
+            <w:rPr>
+              <w:lang w:val="en-US"/>
+            </w:rPr>
+            <w:t>X</w:t>
+          </w:r>
+          <w:r>
+            <w:rPr>
+              <w:lang w:val="en-US"/>
+            </w:rPr>
+            <w:t xml:space="preserve">  </w:t>
           </w:r>
         </w:sdtContent>
       </w:sdt>
@@ -5655,7 +5707,13 @@
         </w:sdtPr>
         <w:sdtContent>
           <w:r>
-            <w:t xml:space="preserve">    </w:t>
+            <w:t xml:space="preserve">  </w:t>
+          </w:r>
+          <w:r>
+            <w:t>X</w:t>
+          </w:r>
+          <w:r>
+            <w:t xml:space="preserve">  </w:t>
           </w:r>
         </w:sdtContent>
       </w:sdt>
@@ -5691,7 +5749,13 @@
         </w:sdtPr>
         <w:sdtContent>
           <w:r>
-            <w:t xml:space="preserve">    </w:t>
+            <w:t xml:space="preserve">  </w:t>
+          </w:r>
+          <w:r>
+            <w:t>X</w:t>
+          </w:r>
+          <w:r>
+            <w:t xml:space="preserve">  </w:t>
           </w:r>
         </w:sdtContent>
       </w:sdt>
@@ -10576,7 +10640,6 @@
     <w:sig w:usb0="E4002EFF" w:usb1="C200247B" w:usb2="00000009" w:usb3="00000000" w:csb0="000001FF" w:csb1="00000000"/>
   </w:font>
   <w:font w:name="Yu Gothic Light">
-    <w:altName w:val="游ゴシック Light"/>
     <w:panose1 w:val="020B0300000000000000"/>
     <w:charset w:val="80"/>
     <w:family w:val="swiss"/>
@@ -10655,7 +10718,10 @@
     <w:rsid w:val="004C7734"/>
     <w:rsid w:val="004D7778"/>
     <w:rsid w:val="004F2A33"/>
+    <w:rsid w:val="00521244"/>
+    <w:rsid w:val="00521E08"/>
     <w:rsid w:val="00542F6C"/>
+    <w:rsid w:val="005C69EE"/>
     <w:rsid w:val="005E7E6F"/>
     <w:rsid w:val="00635F6F"/>
     <w:rsid w:val="0073694E"/>
@@ -10689,6 +10755,7 @@
     <w:rsid w:val="00EC1B20"/>
     <w:rsid w:val="00ED34A4"/>
     <w:rsid w:val="00F64E54"/>
+    <w:rsid w:val="00F874F1"/>
     <w:rsid w:val="00FA7306"/>
     <w:rsid w:val="00FB072E"/>
     <w:rsid w:val="00FC6CD0"/>

</xml_diff>